<commit_message>
Updated report, added last section
Test period for method #2 moved from 181 years to 221 years (as the data stems from 1800 to 2021 and not 1840 to 2021)
Third section of paper (on catastrophe) mostly finished
Still needs some checks and final numbers (written in red)
</commit_message>
<xml_diff>
--- a/Project 1/Project 1 Beginning of Report.docx
+++ b/Project 1/Project 1 Beginning of Report.docx
@@ -1618,31 +1618,7 @@
           <w:sz w:val="16"/>
           <w:szCs w:val="16"/>
         </w:rPr>
-        <w:t xml:space="preserve">Figure </w:t>
-      </w:r>
-      <w:r>
-        <w:rPr>
-          <w:noProof/>
-          <w:sz w:val="16"/>
-          <w:szCs w:val="16"/>
-        </w:rPr>
-        <w:t>5</w:t>
-      </w:r>
-      <w:r>
-        <w:rPr>
-          <w:noProof/>
-          <w:sz w:val="16"/>
-          <w:szCs w:val="16"/>
-        </w:rPr>
-        <w:t xml:space="preserve">: </w:t>
-      </w:r>
-      <w:r>
-        <w:rPr>
-          <w:noProof/>
-          <w:sz w:val="16"/>
-          <w:szCs w:val="16"/>
-        </w:rPr>
-        <w:t>Prediction Algorithm- % Change by Population</w:t>
+        <w:t>Figure 5: Prediction Algorithm- % Change by Population</w:t>
       </w:r>
     </w:p>
     <w:p>
@@ -1718,14 +1694,21 @@
           <w:sz w:val="24"/>
           <w:szCs w:val="24"/>
         </w:rPr>
-        <w:t>9,026,397,904</w:t>
-      </w:r>
-      <w:r>
-        <w:rPr>
-          <w:sz w:val="24"/>
-          <w:szCs w:val="24"/>
-        </w:rPr>
-        <w:t xml:space="preserve"> people in 2122.</w:t>
+        <w:t>9,280,786,519</w:t>
+      </w:r>
+      <w:r>
+        <w:rPr>
+          <w:sz w:val="24"/>
+          <w:szCs w:val="24"/>
+        </w:rPr>
+        <w:t xml:space="preserve"> </w:t>
+      </w:r>
+      <w:r>
+        <w:rPr>
+          <w:sz w:val="24"/>
+          <w:szCs w:val="24"/>
+        </w:rPr>
+        <w:t>people in 2122.</w:t>
       </w:r>
     </w:p>
     <w:p>
@@ -1746,19 +1729,513 @@
           <w:sz w:val="24"/>
           <w:szCs w:val="24"/>
         </w:rPr>
-        <w:t>Causality of Catastrophe:</w:t>
-      </w:r>
-    </w:p>
-    <w:p>
-      <w:pPr>
-        <w:spacing w:line="480" w:lineRule="auto"/>
+        <w:t xml:space="preserve">Ways to Measure Population- </w:t>
+      </w:r>
+      <w:r>
         <w:rPr>
           <w:b/>
           <w:bCs/>
           <w:sz w:val="24"/>
           <w:szCs w:val="24"/>
         </w:rPr>
-      </w:pPr>
+        <w:t>Causality of Catastrophe:</w:t>
+      </w:r>
+    </w:p>
+    <w:p>
+      <w:pPr>
+        <w:spacing w:line="480" w:lineRule="auto"/>
+        <w:rPr>
+          <w:sz w:val="24"/>
+          <w:szCs w:val="24"/>
+        </w:rPr>
+      </w:pPr>
+      <w:r>
+        <w:rPr>
+          <w:b/>
+          <w:bCs/>
+          <w:sz w:val="24"/>
+          <w:szCs w:val="24"/>
+        </w:rPr>
+        <w:tab/>
+      </w:r>
+      <w:r>
+        <w:rPr>
+          <w:sz w:val="24"/>
+          <w:szCs w:val="24"/>
+        </w:rPr>
+        <w:t xml:space="preserve">While </w:t>
+      </w:r>
+      <w:r>
+        <w:rPr>
+          <w:sz w:val="24"/>
+          <w:szCs w:val="24"/>
+        </w:rPr>
+        <w:t xml:space="preserve">it is </w:t>
+      </w:r>
+      <w:r>
+        <w:rPr>
+          <w:sz w:val="24"/>
+          <w:szCs w:val="24"/>
+        </w:rPr>
+        <w:t xml:space="preserve">unlikely that a large-scale catastrophe will ravage the population, </w:t>
+      </w:r>
+      <w:r>
+        <w:rPr>
+          <w:sz w:val="24"/>
+          <w:szCs w:val="24"/>
+        </w:rPr>
+        <w:t xml:space="preserve">many disasters can and have happened throughout the course of human progress- whether that be plagues and famines, wars and skirmishes, or natural disasters of calamitous proportion. </w:t>
+      </w:r>
+      <w:r>
+        <w:rPr>
+          <w:color w:val="FF0000"/>
+          <w:sz w:val="24"/>
+          <w:szCs w:val="24"/>
+        </w:rPr>
+        <w:t xml:space="preserve">For this analysis, a somewhat uncommon occurrence among these that had recently been averted- an asteroid collision- is used. </w:t>
+      </w:r>
+      <w:r>
+        <w:rPr>
+          <w:sz w:val="24"/>
+          <w:szCs w:val="24"/>
+        </w:rPr>
+        <w:t xml:space="preserve">Asteroids are commonly monitored by NASA’s </w:t>
+      </w:r>
+      <w:r>
+        <w:rPr>
+          <w:i/>
+          <w:iCs/>
+          <w:sz w:val="24"/>
+          <w:szCs w:val="24"/>
+        </w:rPr>
+        <w:t>Sentry</w:t>
+      </w:r>
+      <w:r>
+        <w:rPr>
+          <w:sz w:val="24"/>
+          <w:szCs w:val="24"/>
+        </w:rPr>
+        <w:t xml:space="preserve"> program</w:t>
+      </w:r>
+      <w:r>
+        <w:rPr>
+          <w:rStyle w:val="FootnoteReference"/>
+          <w:sz w:val="24"/>
+          <w:szCs w:val="24"/>
+        </w:rPr>
+        <w:footnoteReference w:id="8"/>
+      </w:r>
+      <w:r>
+        <w:rPr>
+          <w:sz w:val="24"/>
+          <w:szCs w:val="24"/>
+        </w:rPr>
+        <w:t xml:space="preserve"> that projects potential collision data up until even 2880</w:t>
+      </w:r>
+      <w:r>
+        <w:rPr>
+          <w:sz w:val="24"/>
+          <w:szCs w:val="24"/>
+        </w:rPr>
+        <w:t xml:space="preserve"> (even if the percentages are typically on the scale of 1.6 * 10</w:t>
+      </w:r>
+      <w:r>
+        <w:rPr>
+          <w:sz w:val="24"/>
+          <w:szCs w:val="24"/>
+          <w:vertAlign w:val="superscript"/>
+        </w:rPr>
+        <w:t>-4</w:t>
+      </w:r>
+      <w:r>
+        <w:rPr>
+          <w:sz w:val="24"/>
+          <w:szCs w:val="24"/>
+        </w:rPr>
+        <w:t>%)</w:t>
+      </w:r>
+      <w:r>
+        <w:rPr>
+          <w:sz w:val="24"/>
+          <w:szCs w:val="24"/>
+        </w:rPr>
+        <w:t xml:space="preserve">, though </w:t>
+      </w:r>
+      <w:r>
+        <w:rPr>
+          <w:sz w:val="24"/>
+          <w:szCs w:val="24"/>
+        </w:rPr>
+        <w:t>most</w:t>
+      </w:r>
+      <w:r>
+        <w:rPr>
+          <w:sz w:val="24"/>
+          <w:szCs w:val="24"/>
+        </w:rPr>
+        <w:t xml:space="preserve"> asteroids </w:t>
+      </w:r>
+      <w:r>
+        <w:rPr>
+          <w:sz w:val="24"/>
+          <w:szCs w:val="24"/>
+        </w:rPr>
+        <w:t xml:space="preserve">that </w:t>
+      </w:r>
+      <w:r>
+        <w:rPr>
+          <w:sz w:val="24"/>
+          <w:szCs w:val="24"/>
+        </w:rPr>
+        <w:t xml:space="preserve">are charted to </w:t>
+      </w:r>
+      <w:r>
+        <w:rPr>
+          <w:sz w:val="24"/>
+          <w:szCs w:val="24"/>
+        </w:rPr>
+        <w:t xml:space="preserve">even have a chance of </w:t>
+      </w:r>
+      <w:r>
+        <w:rPr>
+          <w:sz w:val="24"/>
+          <w:szCs w:val="24"/>
+        </w:rPr>
+        <w:t>hit</w:t>
+      </w:r>
+      <w:r>
+        <w:rPr>
+          <w:sz w:val="24"/>
+          <w:szCs w:val="24"/>
+        </w:rPr>
+        <w:t>ting</w:t>
+      </w:r>
+      <w:r>
+        <w:rPr>
+          <w:sz w:val="24"/>
+          <w:szCs w:val="24"/>
+        </w:rPr>
+        <w:t xml:space="preserve"> the earth</w:t>
+      </w:r>
+      <w:r>
+        <w:rPr>
+          <w:sz w:val="24"/>
+          <w:szCs w:val="24"/>
+        </w:rPr>
+        <w:t xml:space="preserve"> will do so</w:t>
+      </w:r>
+      <w:r>
+        <w:rPr>
+          <w:sz w:val="24"/>
+          <w:szCs w:val="24"/>
+        </w:rPr>
+        <w:t xml:space="preserve"> between 2040 and 2120- all of which lie before the projection year of 2122.</w:t>
+      </w:r>
+    </w:p>
+    <w:p>
+      <w:pPr>
+        <w:spacing w:line="480" w:lineRule="auto"/>
+        <w:rPr>
+          <w:sz w:val="24"/>
+          <w:szCs w:val="24"/>
+        </w:rPr>
+      </w:pPr>
+      <w:r>
+        <w:rPr>
+          <w:sz w:val="24"/>
+          <w:szCs w:val="24"/>
+        </w:rPr>
+        <w:tab/>
+        <w:t xml:space="preserve">Several scientists have conducted experiments on the effects of an asteroid- simulating wind and shock waves at a smaller scale, effecting temperatures, and paving the way for </w:t>
+      </w:r>
+      <w:r>
+        <w:rPr>
+          <w:i/>
+          <w:iCs/>
+          <w:sz w:val="24"/>
+          <w:szCs w:val="24"/>
+        </w:rPr>
+        <w:t>further</w:t>
+      </w:r>
+      <w:r>
+        <w:rPr>
+          <w:sz w:val="24"/>
+          <w:szCs w:val="24"/>
+        </w:rPr>
+        <w:t xml:space="preserve"> natural disasters. Because the impact of an asteroid is such an uncommon occurrence, it is </w:t>
+      </w:r>
+      <w:r>
+        <w:rPr>
+          <w:sz w:val="24"/>
+          <w:szCs w:val="24"/>
+        </w:rPr>
+        <w:t xml:space="preserve">nigh-infeasible </w:t>
+      </w:r>
+      <w:r>
+        <w:rPr>
+          <w:sz w:val="24"/>
+          <w:szCs w:val="24"/>
+        </w:rPr>
+        <w:t xml:space="preserve">to total </w:t>
+      </w:r>
+      <w:r>
+        <w:rPr>
+          <w:sz w:val="24"/>
+          <w:szCs w:val="24"/>
+        </w:rPr>
+        <w:t xml:space="preserve">all </w:t>
+      </w:r>
+      <w:r>
+        <w:rPr>
+          <w:sz w:val="24"/>
+          <w:szCs w:val="24"/>
+        </w:rPr>
+        <w:t>the potential impact</w:t>
+      </w:r>
+      <w:r>
+        <w:rPr>
+          <w:sz w:val="24"/>
+          <w:szCs w:val="24"/>
+        </w:rPr>
+        <w:t>s</w:t>
+      </w:r>
+      <w:r>
+        <w:rPr>
+          <w:sz w:val="24"/>
+          <w:szCs w:val="24"/>
+        </w:rPr>
+        <w:t xml:space="preserve"> of such a crash, though</w:t>
+      </w:r>
+      <w:r>
+        <w:rPr>
+          <w:sz w:val="24"/>
+          <w:szCs w:val="24"/>
+        </w:rPr>
+        <w:t>, as a benchmark,</w:t>
+      </w:r>
+      <w:r>
+        <w:rPr>
+          <w:sz w:val="24"/>
+          <w:szCs w:val="24"/>
+        </w:rPr>
+        <w:t xml:space="preserve"> a simulation conducted by the University of Southampton in England totaled over 8.7 million casualties when it struck London. </w:t>
+      </w:r>
+      <w:r>
+        <w:rPr>
+          <w:sz w:val="24"/>
+          <w:szCs w:val="24"/>
+        </w:rPr>
+        <w:t>However, t</w:t>
+      </w:r>
+      <w:r>
+        <w:rPr>
+          <w:sz w:val="24"/>
+          <w:szCs w:val="24"/>
+        </w:rPr>
+        <w:t xml:space="preserve">hat number stems just from the crash and resulting shock waves, alone- without even mentioning the innumerable deaths from </w:t>
+      </w:r>
+      <w:r>
+        <w:rPr>
+          <w:sz w:val="24"/>
+          <w:szCs w:val="24"/>
+        </w:rPr>
+        <w:t xml:space="preserve">the natural disasters (such as tsunamis, windstorms, and excessive heat) that could come </w:t>
+      </w:r>
+      <w:r>
+        <w:rPr>
+          <w:sz w:val="24"/>
+          <w:szCs w:val="24"/>
+        </w:rPr>
+        <w:lastRenderedPageBreak/>
+        <w:t xml:space="preserve">afterwards. As NASA’s Clemens </w:t>
+      </w:r>
+      <w:proofErr w:type="spellStart"/>
+      <w:r>
+        <w:rPr>
+          <w:sz w:val="24"/>
+          <w:szCs w:val="24"/>
+        </w:rPr>
+        <w:t>Rumpf</w:t>
+      </w:r>
+      <w:proofErr w:type="spellEnd"/>
+      <w:r>
+        <w:rPr>
+          <w:sz w:val="24"/>
+          <w:szCs w:val="24"/>
+        </w:rPr>
+        <w:t xml:space="preserve"> states: </w:t>
+      </w:r>
+      <w:r>
+        <w:rPr>
+          <w:sz w:val="24"/>
+          <w:szCs w:val="24"/>
+        </w:rPr>
+        <w:t>“These asteroids aren’t an everyday concern, but the consequences can be severe</w:t>
+      </w:r>
+      <w:r>
+        <w:rPr>
+          <w:sz w:val="24"/>
+          <w:szCs w:val="24"/>
+        </w:rPr>
+        <w:t>.</w:t>
+      </w:r>
+      <w:r>
+        <w:rPr>
+          <w:sz w:val="24"/>
+          <w:szCs w:val="24"/>
+        </w:rPr>
+        <w:t>”</w:t>
+      </w:r>
+      <w:r>
+        <w:rPr>
+          <w:rStyle w:val="FootnoteReference"/>
+          <w:sz w:val="24"/>
+          <w:szCs w:val="24"/>
+        </w:rPr>
+        <w:footnoteReference w:id="9"/>
+      </w:r>
+    </w:p>
+    <w:p>
+      <w:pPr>
+        <w:spacing w:line="480" w:lineRule="auto"/>
+        <w:rPr>
+          <w:b/>
+          <w:bCs/>
+          <w:sz w:val="24"/>
+          <w:szCs w:val="24"/>
+        </w:rPr>
+      </w:pPr>
+      <w:r>
+        <w:rPr>
+          <w:sz w:val="24"/>
+          <w:szCs w:val="24"/>
+        </w:rPr>
+        <w:tab/>
+        <w:t xml:space="preserve">As Apophis was projected to strike the earth in 2068, the simulated population data of that year would be affected by this possibility of an asteroid strike, and its damages </w:t>
+      </w:r>
+      <w:r>
+        <w:rPr>
+          <w:sz w:val="24"/>
+          <w:szCs w:val="24"/>
+        </w:rPr>
+        <w:t>would then be</w:t>
+      </w:r>
+      <w:r>
+        <w:rPr>
+          <w:sz w:val="24"/>
+          <w:szCs w:val="24"/>
+        </w:rPr>
+        <w:t xml:space="preserve"> carried over and ripp</w:t>
+      </w:r>
+      <w:r>
+        <w:rPr>
+          <w:sz w:val="24"/>
+          <w:szCs w:val="24"/>
+        </w:rPr>
+        <w:t>l</w:t>
+      </w:r>
+      <w:r>
+        <w:rPr>
+          <w:sz w:val="24"/>
+          <w:szCs w:val="24"/>
+        </w:rPr>
+        <w:t>ed into the next fifty years.</w:t>
+      </w:r>
+      <w:r>
+        <w:rPr>
+          <w:sz w:val="24"/>
+          <w:szCs w:val="24"/>
+        </w:rPr>
+        <w:t xml:space="preserve"> Without more concrete data of how each microcosm of the world would be affected, that far into the future, however, this </w:t>
+      </w:r>
+      <w:r>
+        <w:rPr>
+          <w:sz w:val="24"/>
+          <w:szCs w:val="24"/>
+        </w:rPr>
+        <w:t xml:space="preserve">model </w:t>
+      </w:r>
+      <w:r>
+        <w:rPr>
+          <w:sz w:val="24"/>
+          <w:szCs w:val="24"/>
+        </w:rPr>
+        <w:t xml:space="preserve">may lead to an overestimate of the population (as fields such as agriculture could be more harshly affected than simply killing farmers- for instance, waters can be poisoned, and crops can be razed). </w:t>
+      </w:r>
+      <w:r>
+        <w:rPr>
+          <w:color w:val="FF0000"/>
+          <w:sz w:val="24"/>
+          <w:szCs w:val="24"/>
+        </w:rPr>
+        <w:t xml:space="preserve">Thus, without addressing these </w:t>
+      </w:r>
+      <w:r>
+        <w:rPr>
+          <w:color w:val="FF0000"/>
+          <w:sz w:val="24"/>
+          <w:szCs w:val="24"/>
+        </w:rPr>
+        <w:t>aftereffects</w:t>
+      </w:r>
+      <w:r>
+        <w:rPr>
+          <w:color w:val="FF0000"/>
+          <w:sz w:val="24"/>
+          <w:szCs w:val="24"/>
+        </w:rPr>
+        <w:t xml:space="preserve"> beyond simply extrapolating population changes and minor damages, if</w:t>
+      </w:r>
+      <w:r>
+        <w:rPr>
+          <w:color w:val="FF0000"/>
+          <w:sz w:val="24"/>
+          <w:szCs w:val="24"/>
+        </w:rPr>
+        <w:t xml:space="preserve"> Apophis were to collide with the earth, the </w:t>
+      </w:r>
+      <w:r>
+        <w:rPr>
+          <w:color w:val="FF0000"/>
+          <w:sz w:val="24"/>
+          <w:szCs w:val="24"/>
+        </w:rPr>
+        <w:t xml:space="preserve">estimated </w:t>
+      </w:r>
+      <w:r>
+        <w:rPr>
+          <w:color w:val="FF0000"/>
+          <w:sz w:val="24"/>
+          <w:szCs w:val="24"/>
+        </w:rPr>
+        <w:t>population in 2122</w:t>
+      </w:r>
+      <w:r>
+        <w:rPr>
+          <w:color w:val="FF0000"/>
+          <w:sz w:val="24"/>
+          <w:szCs w:val="24"/>
+        </w:rPr>
+        <w:t>, without</w:t>
+      </w:r>
+      <w:r>
+        <w:rPr>
+          <w:color w:val="FF0000"/>
+          <w:sz w:val="24"/>
+          <w:szCs w:val="24"/>
+        </w:rPr>
+        <w:t xml:space="preserve"> would be </w:t>
+      </w:r>
+      <w:r>
+        <w:rPr>
+          <w:b/>
+          <w:bCs/>
+          <w:color w:val="FF0000"/>
+          <w:sz w:val="24"/>
+          <w:szCs w:val="24"/>
+        </w:rPr>
+        <w:t>….</w:t>
+      </w:r>
     </w:p>
     <w:p>
       <w:pPr>
@@ -1794,7 +2271,21 @@
           <w:sz w:val="24"/>
           <w:szCs w:val="24"/>
         </w:rPr>
-        <w:t xml:space="preserve">Each of these three methods has their own pros and cons. While a scientific adherence to carrying capacity corrects matches predicted behavior for a population quickly approaching the potential limit of the earth, it does not account for anything less than a global scale. Small-scale catastrophes or changes in political climate that can restrict specific countries are typically hidden by the breadth of a singular, large equation. Conversely, a population estimate that tracks each individual country’s </w:t>
+        <w:t xml:space="preserve">Each of these three methods has </w:t>
+      </w:r>
+      <w:r>
+        <w:rPr>
+          <w:sz w:val="24"/>
+          <w:szCs w:val="24"/>
+        </w:rPr>
+        <w:t>its</w:t>
+      </w:r>
+      <w:r>
+        <w:rPr>
+          <w:sz w:val="24"/>
+          <w:szCs w:val="24"/>
+        </w:rPr>
+        <w:t xml:space="preserve"> own pros and cons. While a scientific adherence to carrying capacity corrects matches predicted behavior for a population quickly approaching the potential limit of the earth, it does not account for anything less than a global scale. Small-scale catastrophes or changes in political climate that can restrict specific countries are typically hidden by the breadth of a singular, large equation. Conversely, a population estimate that tracks each individual country’s </w:t>
       </w:r>
       <w:r>
         <w:rPr>
@@ -1851,6 +2342,42 @@
           <w:szCs w:val="24"/>
         </w:rPr>
         <w:t xml:space="preserve"> to follow</w:t>
+      </w:r>
+      <w:r>
+        <w:rPr>
+          <w:sz w:val="24"/>
+          <w:szCs w:val="24"/>
+        </w:rPr>
+        <w:t>.</w:t>
+      </w:r>
+      <w:r>
+        <w:rPr>
+          <w:sz w:val="24"/>
+          <w:szCs w:val="24"/>
+        </w:rPr>
+        <w:t xml:space="preserve"> And, of course, while the</w:t>
+      </w:r>
+      <w:r>
+        <w:rPr>
+          <w:sz w:val="24"/>
+          <w:szCs w:val="24"/>
+        </w:rPr>
+        <w:t xml:space="preserve"> </w:t>
+      </w:r>
+      <w:r>
+        <w:rPr>
+          <w:sz w:val="24"/>
+          <w:szCs w:val="24"/>
+        </w:rPr>
+        <w:lastRenderedPageBreak/>
+        <w:t>likelihood of a natural disaster on par with an asteroid like Apophis is nearly zero, it is not negligible and thus still has weight when predicting populations over one hundred years</w:t>
+      </w:r>
+      <w:r>
+        <w:rPr>
+          <w:sz w:val="24"/>
+          <w:szCs w:val="24"/>
+        </w:rPr>
+        <w:t>- even if its effects can only be conjectured</w:t>
       </w:r>
       <w:r>
         <w:rPr>
@@ -1935,28 +2462,36 @@
         </w:rPr>
         <w:t xml:space="preserve">9,393,807,594 + </w:t>
       </w:r>
+      <w:r>
+        <w:rPr>
+          <w:sz w:val="24"/>
+          <w:szCs w:val="24"/>
+        </w:rPr>
+        <w:t>9</w:t>
+      </w:r>
+      <w:r>
+        <w:rPr>
+          <w:sz w:val="24"/>
+          <w:szCs w:val="24"/>
+        </w:rPr>
+        <w:t xml:space="preserve">,280,786,519 </w:t>
+      </w:r>
+      <w:r>
+        <w:rPr>
+          <w:color w:val="FF0000"/>
+          <w:sz w:val="24"/>
+          <w:szCs w:val="24"/>
+        </w:rPr>
+        <w:t xml:space="preserve">+ </w:t>
+      </w:r>
       <w:proofErr w:type="gramStart"/>
       <w:r>
         <w:rPr>
-          <w:sz w:val="24"/>
-          <w:szCs w:val="24"/>
-        </w:rPr>
-        <w:t>9,026,397,904</w:t>
-      </w:r>
-      <w:r>
-        <w:rPr>
-          <w:sz w:val="24"/>
-          <w:szCs w:val="24"/>
-        </w:rPr>
-        <w:t xml:space="preserve"> </w:t>
-      </w:r>
-      <w:r>
-        <w:rPr>
           <w:color w:val="FF0000"/>
           <w:sz w:val="24"/>
           <w:szCs w:val="24"/>
         </w:rPr>
-        <w:t xml:space="preserve"> +</w:t>
+        <w:t>Z )</w:t>
       </w:r>
       <w:proofErr w:type="gramEnd"/>
       <w:r>
@@ -1965,7 +2500,7 @@
           <w:sz w:val="24"/>
           <w:szCs w:val="24"/>
         </w:rPr>
-        <w:t xml:space="preserve"> Z ) / 3 = </w:t>
+        <w:t xml:space="preserve"> / 3 = </w:t>
       </w:r>
     </w:p>
     <w:sectPr>
@@ -2156,6 +2691,44 @@
       </w:r>
       <w:r>
         <w:t>https://ourworldindata.org/future-population-growth</w:t>
+      </w:r>
+    </w:p>
+  </w:footnote>
+  <w:footnote w:id="8">
+    <w:p>
+      <w:pPr>
+        <w:pStyle w:val="FootnoteText"/>
+      </w:pPr>
+      <w:r>
+        <w:rPr>
+          <w:rStyle w:val="FootnoteReference"/>
+        </w:rPr>
+        <w:footnoteRef/>
+      </w:r>
+      <w:r>
+        <w:t xml:space="preserve"> </w:t>
+      </w:r>
+      <w:r>
+        <w:t>https://cneos.jpl.nasa.gov/sentry/</w:t>
+      </w:r>
+    </w:p>
+  </w:footnote>
+  <w:footnote w:id="9">
+    <w:p>
+      <w:pPr>
+        <w:pStyle w:val="FootnoteText"/>
+      </w:pPr>
+      <w:r>
+        <w:rPr>
+          <w:rStyle w:val="FootnoteReference"/>
+        </w:rPr>
+        <w:footnoteRef/>
+      </w:r>
+      <w:r>
+        <w:t xml:space="preserve"> </w:t>
+      </w:r>
+      <w:r>
+        <w:t>https://www.sciencenews.org/article/heres-how-asteroid-impact-would-kill-you</w:t>
       </w:r>
     </w:p>
   </w:footnote>

</xml_diff>

<commit_message>
Added final prediction to word doc
</commit_message>
<xml_diff>
--- a/Project 1/Project 1 Beginning of Report.docx
+++ b/Project 1/Project 1 Beginning of Report.docx
@@ -1792,7 +1792,23 @@
           <w:sz w:val="24"/>
           <w:szCs w:val="24"/>
         </w:rPr>
-        <w:t xml:space="preserve">For this analysis, a somewhat uncommon occurrence among these that had recently been averted- an asteroid collision- is used. </w:t>
+        <w:t xml:space="preserve">For this analysis, </w:t>
+      </w:r>
+      <w:r>
+        <w:rPr>
+          <w:color w:val="FF0000"/>
+          <w:sz w:val="24"/>
+          <w:szCs w:val="24"/>
+        </w:rPr>
+        <w:t>an unlikely but disastrous occurrence is used – an asteroid collision.</w:t>
+      </w:r>
+      <w:r>
+        <w:rPr>
+          <w:color w:val="FF0000"/>
+          <w:sz w:val="24"/>
+          <w:szCs w:val="24"/>
+        </w:rPr>
+        <w:t xml:space="preserve"> </w:t>
       </w:r>
       <w:r>
         <w:rPr>
@@ -2168,7 +2184,7 @@
           <w:sz w:val="24"/>
           <w:szCs w:val="24"/>
         </w:rPr>
-        <w:t xml:space="preserve">Thus, without addressing these </w:t>
+        <w:t>Thus, without addressing these aftereffects beyond simply extrapolating population changes and minor damages, if</w:t>
       </w:r>
       <w:r>
         <w:rPr>
@@ -2176,7 +2192,7 @@
           <w:sz w:val="24"/>
           <w:szCs w:val="24"/>
         </w:rPr>
-        <w:t>aftereffects</w:t>
+        <w:t xml:space="preserve"> Apophis were to collide with the earth, the </w:t>
       </w:r>
       <w:r>
         <w:rPr>
@@ -2184,7 +2200,7 @@
           <w:sz w:val="24"/>
           <w:szCs w:val="24"/>
         </w:rPr>
-        <w:t xml:space="preserve"> beyond simply extrapolating population changes and minor damages, if</w:t>
+        <w:t xml:space="preserve">estimated </w:t>
       </w:r>
       <w:r>
         <w:rPr>
@@ -2192,7 +2208,7 @@
           <w:sz w:val="24"/>
           <w:szCs w:val="24"/>
         </w:rPr>
-        <w:t xml:space="preserve"> Apophis were to collide with the earth, the </w:t>
+        <w:t>population in 2122</w:t>
       </w:r>
       <w:r>
         <w:rPr>
@@ -2200,61 +2216,27 @@
           <w:sz w:val="24"/>
           <w:szCs w:val="24"/>
         </w:rPr>
-        <w:t xml:space="preserve">estimated </w:t>
-      </w:r>
-      <w:r>
-        <w:rPr>
-          <w:color w:val="FF0000"/>
-          <w:sz w:val="24"/>
-          <w:szCs w:val="24"/>
-        </w:rPr>
-        <w:t>population in 2122</w:t>
-      </w:r>
-      <w:r>
-        <w:rPr>
-          <w:color w:val="FF0000"/>
-          <w:sz w:val="24"/>
-          <w:szCs w:val="24"/>
-        </w:rPr>
-        <w:t>, without</w:t>
-      </w:r>
-      <w:r>
-        <w:rPr>
-          <w:color w:val="FF0000"/>
-          <w:sz w:val="24"/>
-          <w:szCs w:val="24"/>
-        </w:rPr>
-        <w:t xml:space="preserve"> would be </w:t>
-      </w:r>
-      <w:r>
+        <w:t xml:space="preserve"> would be 9,270,856,861.</w:t>
+      </w:r>
+    </w:p>
+    <w:p>
+      <w:pPr>
+        <w:spacing w:line="480" w:lineRule="auto"/>
+        <w:jc w:val="center"/>
         <w:rPr>
           <w:b/>
           <w:bCs/>
-          <w:color w:val="FF0000"/>
-          <w:sz w:val="24"/>
-          <w:szCs w:val="24"/>
-        </w:rPr>
-        <w:t>….</w:t>
-      </w:r>
-    </w:p>
-    <w:p>
-      <w:pPr>
-        <w:spacing w:line="480" w:lineRule="auto"/>
-        <w:jc w:val="center"/>
+          <w:sz w:val="24"/>
+          <w:szCs w:val="24"/>
+        </w:rPr>
+      </w:pPr>
+      <w:r>
         <w:rPr>
           <w:b/>
           <w:bCs/>
           <w:sz w:val="24"/>
           <w:szCs w:val="24"/>
         </w:rPr>
-      </w:pPr>
-      <w:r>
-        <w:rPr>
-          <w:b/>
-          <w:bCs/>
-          <w:sz w:val="24"/>
-          <w:szCs w:val="24"/>
-        </w:rPr>
         <w:t>Final Number:</w:t>
       </w:r>
     </w:p>
@@ -2444,7 +2426,7 @@
           <w:sz w:val="24"/>
           <w:szCs w:val="24"/>
         </w:rPr>
-        <w:t>Based on these three methods, the population in 2122 can be predicted to be</w:t>
+        <w:t xml:space="preserve">Based on these three methods, the population in 2122 </w:t>
       </w:r>
       <w:r>
         <w:rPr>
@@ -2452,6 +2434,22 @@
           <w:sz w:val="24"/>
           <w:szCs w:val="24"/>
         </w:rPr>
+        <w:t>is</w:t>
+      </w:r>
+      <w:r>
+        <w:rPr>
+          <w:color w:val="FF0000"/>
+          <w:sz w:val="24"/>
+          <w:szCs w:val="24"/>
+        </w:rPr>
+        <w:t xml:space="preserve"> predicted to be</w:t>
+      </w:r>
+      <w:r>
+        <w:rPr>
+          <w:color w:val="FF0000"/>
+          <w:sz w:val="24"/>
+          <w:szCs w:val="24"/>
+        </w:rPr>
         <w:t xml:space="preserve"> (</w:t>
       </w:r>
       <w:r>
@@ -2484,24 +2482,40 @@
         </w:rPr>
         <w:t xml:space="preserve">+ </w:t>
       </w:r>
-      <w:proofErr w:type="gramStart"/>
       <w:r>
         <w:rPr>
           <w:color w:val="FF0000"/>
           <w:sz w:val="24"/>
           <w:szCs w:val="24"/>
         </w:rPr>
-        <w:t>Z )</w:t>
-      </w:r>
-      <w:proofErr w:type="gramEnd"/>
+        <w:t>9,270,856,861</w:t>
+      </w:r>
       <w:r>
         <w:rPr>
           <w:color w:val="FF0000"/>
           <w:sz w:val="24"/>
           <w:szCs w:val="24"/>
         </w:rPr>
-        <w:t xml:space="preserve"> / 3 = </w:t>
-      </w:r>
+        <w:t xml:space="preserve">) / 3 = </w:t>
+      </w:r>
+      <w:r>
+        <w:rPr>
+          <w:color w:val="FF0000"/>
+          <w:sz w:val="24"/>
+          <w:szCs w:val="24"/>
+        </w:rPr>
+        <w:t>9,315,150,324.</w:t>
+      </w:r>
+    </w:p>
+    <w:p>
+      <w:pPr>
+        <w:spacing w:line="480" w:lineRule="auto"/>
+        <w:ind w:firstLine="720"/>
+        <w:rPr>
+          <w:sz w:val="24"/>
+          <w:szCs w:val="24"/>
+        </w:rPr>
+      </w:pPr>
     </w:p>
     <w:sectPr>
       <w:headerReference w:type="default" r:id="rId12"/>
@@ -2752,7 +2766,15 @@
       <w:jc w:val="right"/>
     </w:pPr>
     <w:r>
-      <w:t xml:space="preserve">Nathan Hites, </w:t>
+      <w:t xml:space="preserve">Nathan </w:t>
+    </w:r>
+    <w:proofErr w:type="spellStart"/>
+    <w:r>
+      <w:t>Hites</w:t>
+    </w:r>
+    <w:proofErr w:type="spellEnd"/>
+    <w:r>
+      <w:t xml:space="preserve">, </w:t>
     </w:r>
     <w:r>
       <w:t xml:space="preserve">Brandon </w:t>

</xml_diff>

<commit_message>
Added final catastrophe number / grammar check
</commit_message>
<xml_diff>
--- a/Project 1/Project 1 Beginning of Report.docx
+++ b/Project 1/Project 1 Beginning of Report.docx
@@ -210,7 +210,13 @@
       </w:r>
       <w:r>
         <w:rPr>
-          <w:color w:val="FF0000"/>
+          <w:sz w:val="24"/>
+          <w:szCs w:val="24"/>
+        </w:rPr>
+        <w:t>dependent</w:t>
+      </w:r>
+      <w:r>
+        <w:rPr>
           <w:sz w:val="24"/>
           <w:szCs w:val="24"/>
         </w:rPr>
@@ -221,7 +227,14 @@
           <w:sz w:val="24"/>
           <w:szCs w:val="24"/>
         </w:rPr>
-        <w:t xml:space="preserve">based on </w:t>
+        <w:t>up</w:t>
+      </w:r>
+      <w:r>
+        <w:rPr>
+          <w:sz w:val="24"/>
+          <w:szCs w:val="24"/>
+        </w:rPr>
+        <w:t xml:space="preserve">on </w:t>
       </w:r>
       <w:r>
         <w:rPr>
@@ -284,7 +297,42 @@
           <w:sz w:val="24"/>
           <w:szCs w:val="24"/>
         </w:rPr>
-        <w:t xml:space="preserve">, either directly, like a forest fire razing an entire harvest of crops, or indirectly, like a war over the control of a valuable resource such as oil. </w:t>
+        <w:t>-</w:t>
+      </w:r>
+      <w:r>
+        <w:rPr>
+          <w:sz w:val="24"/>
+          <w:szCs w:val="24"/>
+        </w:rPr>
+        <w:t xml:space="preserve"> either directly, </w:t>
+      </w:r>
+      <w:r>
+        <w:rPr>
+          <w:sz w:val="24"/>
+          <w:szCs w:val="24"/>
+        </w:rPr>
+        <w:t xml:space="preserve">such as </w:t>
+      </w:r>
+      <w:r>
+        <w:rPr>
+          <w:sz w:val="24"/>
+          <w:szCs w:val="24"/>
+        </w:rPr>
+        <w:t>a forest fire razing an entire harvest of crops, or indirectly,</w:t>
+      </w:r>
+      <w:r>
+        <w:rPr>
+          <w:sz w:val="24"/>
+          <w:szCs w:val="24"/>
+        </w:rPr>
+        <w:t xml:space="preserve"> such as</w:t>
+      </w:r>
+      <w:r>
+        <w:rPr>
+          <w:sz w:val="24"/>
+          <w:szCs w:val="24"/>
+        </w:rPr>
+        <w:t xml:space="preserve"> a war over the control of a valuable resource such as oil. </w:t>
       </w:r>
       <w:r>
         <w:rPr>
@@ -359,15 +407,13 @@
         </w:rPr>
         <w:t xml:space="preserve"> used come from an article in Our World </w:t>
       </w:r>
-      <w:proofErr w:type="gramStart"/>
-      <w:r>
-        <w:rPr>
-          <w:sz w:val="24"/>
-          <w:szCs w:val="24"/>
-        </w:rPr>
-        <w:t>In</w:t>
-      </w:r>
-      <w:proofErr w:type="gramEnd"/>
+      <w:r>
+        <w:rPr>
+          <w:sz w:val="24"/>
+          <w:szCs w:val="24"/>
+        </w:rPr>
+        <w:t>in</w:t>
+      </w:r>
       <w:r>
         <w:rPr>
           <w:sz w:val="24"/>
@@ -491,7 +537,6 @@
         </w:rPr>
         <w:t>for the next one hundred years (</w:t>
       </w:r>
-      <w:proofErr w:type="spellStart"/>
       <w:r>
         <w:rPr>
           <w:sz w:val="24"/>
@@ -507,7 +552,6 @@
         </w:rPr>
         <w:t>n</w:t>
       </w:r>
-      <w:proofErr w:type="spellEnd"/>
       <w:r>
         <w:rPr>
           <w:sz w:val="24"/>
@@ -593,7 +637,21 @@
           <w:sz w:val="24"/>
           <w:szCs w:val="24"/>
         </w:rPr>
-        <w:t xml:space="preserve"> (in this case, 100)</w:t>
+        <w:t xml:space="preserve"> (in this case, 100</w:t>
+      </w:r>
+      <w:r>
+        <w:rPr>
+          <w:sz w:val="24"/>
+          <w:szCs w:val="24"/>
+        </w:rPr>
+        <w:t>, from our current year</w:t>
+      </w:r>
+      <w:r>
+        <w:rPr>
+          <w:sz w:val="24"/>
+          <w:szCs w:val="24"/>
+        </w:rPr>
+        <w:t>)</w:t>
       </w:r>
       <w:r>
         <w:rPr>
@@ -629,15 +687,7 @@
           <w:sz w:val="24"/>
           <w:szCs w:val="24"/>
         </w:rPr>
-        <w:t xml:space="preserve">, </w:t>
-      </w:r>
-      <w:proofErr w:type="spellStart"/>
-      <w:r>
-        <w:rPr>
-          <w:sz w:val="24"/>
-          <w:szCs w:val="24"/>
-        </w:rPr>
-        <w:t>P</w:t>
+        <w:t>, P</w:t>
       </w:r>
       <w:r>
         <w:rPr>
@@ -647,7 +697,6 @@
         </w:rPr>
         <w:t>n</w:t>
       </w:r>
-      <w:proofErr w:type="spellEnd"/>
       <w:r>
         <w:rPr>
           <w:sz w:val="24"/>
@@ -809,7 +858,21 @@
           <w:sz w:val="24"/>
           <w:szCs w:val="24"/>
         </w:rPr>
-        <w:t>However, this number is highly skewed, as the growth rate of humanity in the last one hundred years has eclipsed the growth of Earth’s population by several orders of magnitude</w:t>
+        <w:t xml:space="preserve">However, this number is highly skewed, as the growth rate of humanity in the last one hundred years has eclipsed the growth of Earth’s population </w:t>
+      </w:r>
+      <w:r>
+        <w:rPr>
+          <w:sz w:val="24"/>
+          <w:szCs w:val="24"/>
+        </w:rPr>
+        <w:t xml:space="preserve">of previous years </w:t>
+      </w:r>
+      <w:r>
+        <w:rPr>
+          <w:sz w:val="24"/>
+          <w:szCs w:val="24"/>
+        </w:rPr>
+        <w:t>by several orders of magnitude</w:t>
       </w:r>
       <w:r>
         <w:rPr>
@@ -1025,15 +1088,49 @@
           <w:sz w:val="24"/>
           <w:szCs w:val="24"/>
         </w:rPr>
-        <w:t xml:space="preserve">, because the population would otherwise reach this ‘carrying capacity’ within a few decades, as </w:t>
-      </w:r>
-      <w:proofErr w:type="spellStart"/>
-      <w:r>
-        <w:rPr>
-          <w:sz w:val="24"/>
-          <w:szCs w:val="24"/>
-        </w:rPr>
-        <w:t>P</w:t>
+        <w:t xml:space="preserve"> </w:t>
+      </w:r>
+      <w:r>
+        <w:rPr>
+          <w:sz w:val="24"/>
+          <w:szCs w:val="24"/>
+        </w:rPr>
+        <w:t xml:space="preserve">(otherwise, </w:t>
+      </w:r>
+      <w:r>
+        <w:rPr>
+          <w:sz w:val="24"/>
+          <w:szCs w:val="24"/>
+        </w:rPr>
+        <w:t>the population would otherwise reach</w:t>
+      </w:r>
+      <w:r>
+        <w:rPr>
+          <w:sz w:val="24"/>
+          <w:szCs w:val="24"/>
+        </w:rPr>
+        <w:t xml:space="preserve"> and exceed</w:t>
+      </w:r>
+      <w:r>
+        <w:rPr>
+          <w:sz w:val="24"/>
+          <w:szCs w:val="24"/>
+        </w:rPr>
+        <w:t xml:space="preserve"> this ‘carrying capacity’ within a few decades</w:t>
+      </w:r>
+      <w:r>
+        <w:rPr>
+          <w:sz w:val="24"/>
+          <w:szCs w:val="24"/>
+        </w:rPr>
+        <w:t>)</w:t>
+      </w:r>
+      <w:r>
+        <w:rPr>
+          <w:sz w:val="24"/>
+          <w:szCs w:val="24"/>
+        </w:rPr>
+        <w:t xml:space="preserve"> as P</w:t>
       </w:r>
       <w:r>
         <w:rPr>
@@ -1043,7 +1140,6 @@
         </w:rPr>
         <w:t>n</w:t>
       </w:r>
-      <w:proofErr w:type="spellEnd"/>
       <w:r>
         <w:rPr>
           <w:sz w:val="24"/>
@@ -1397,7 +1493,21 @@
           <w:sz w:val="24"/>
           <w:szCs w:val="24"/>
         </w:rPr>
-        <w:t>the number resulting from factoring in a carrying capacity,</w:t>
+        <w:t xml:space="preserve">the number resulting from </w:t>
+      </w:r>
+      <w:r>
+        <w:rPr>
+          <w:sz w:val="24"/>
+          <w:szCs w:val="24"/>
+        </w:rPr>
+        <w:t xml:space="preserve">a logistic model </w:t>
+      </w:r>
+      <w:r>
+        <w:rPr>
+          <w:sz w:val="24"/>
+          <w:szCs w:val="24"/>
+        </w:rPr>
+        <w:t>factoring in a carrying capacity,</w:t>
       </w:r>
       <w:r>
         <w:rPr>
@@ -1427,7 +1537,37 @@
           <w:sz w:val="24"/>
           <w:szCs w:val="24"/>
         </w:rPr>
-        <w:t xml:space="preserve"> to 10.5 billion people.</w:t>
+        <w:t xml:space="preserve"> to 10.5 billion people</w:t>
+      </w:r>
+      <w:r>
+        <w:rPr>
+          <w:sz w:val="24"/>
+          <w:szCs w:val="24"/>
+        </w:rPr>
+        <w:t xml:space="preserve">, and that this final metric of </w:t>
+      </w:r>
+      <w:r>
+        <w:rPr>
+          <w:b/>
+          <w:bCs/>
+          <w:sz w:val="24"/>
+          <w:szCs w:val="24"/>
+        </w:rPr>
+        <w:t>9,393,807,594</w:t>
+      </w:r>
+      <w:r>
+        <w:rPr>
+          <w:sz w:val="24"/>
+          <w:szCs w:val="24"/>
+        </w:rPr>
+        <w:t xml:space="preserve"> people in 2122</w:t>
+      </w:r>
+      <w:r>
+        <w:rPr>
+          <w:sz w:val="24"/>
+          <w:szCs w:val="24"/>
+        </w:rPr>
+        <w:t xml:space="preserve"> is reasonable.</w:t>
       </w:r>
     </w:p>
     <w:p>
@@ -1448,7 +1588,25 @@
           <w:sz w:val="24"/>
           <w:szCs w:val="24"/>
         </w:rPr>
-        <w:t>Ways to Measure Population- By Country, % Change in Population:</w:t>
+        <w:t xml:space="preserve">Ways to Measure Population- By Country, </w:t>
+      </w:r>
+      <w:r>
+        <w:rPr>
+          <w:b/>
+          <w:bCs/>
+          <w:sz w:val="24"/>
+          <w:szCs w:val="24"/>
+        </w:rPr>
+        <w:t>Percent</w:t>
+      </w:r>
+      <w:r>
+        <w:rPr>
+          <w:b/>
+          <w:bCs/>
+          <w:sz w:val="24"/>
+          <w:szCs w:val="24"/>
+        </w:rPr>
+        <w:t xml:space="preserve"> Change in Population:</w:t>
       </w:r>
     </w:p>
     <w:p>
@@ -1535,7 +1693,21 @@
           <w:sz w:val="24"/>
           <w:szCs w:val="24"/>
         </w:rPr>
-        <w:t>only population numbers from 1820-2021 were used to create a “</w:t>
+        <w:t>only population numbers from 18</w:t>
+      </w:r>
+      <w:r>
+        <w:rPr>
+          <w:sz w:val="24"/>
+          <w:szCs w:val="24"/>
+        </w:rPr>
+        <w:t>00</w:t>
+      </w:r>
+      <w:r>
+        <w:rPr>
+          <w:sz w:val="24"/>
+          <w:szCs w:val="24"/>
+        </w:rPr>
+        <w:t>-2021 were used to create a “</w:t>
       </w:r>
       <w:r>
         <w:rPr>
@@ -1566,10 +1738,10 @@
           <w:noProof/>
         </w:rPr>
         <w:drawing>
-          <wp:inline distT="0" distB="0" distL="0" distR="0" wp14:anchorId="4207B33E" wp14:editId="16893486">
-            <wp:extent cx="5943600" cy="1697990"/>
+          <wp:inline distT="0" distB="0" distL="0" distR="0" wp14:anchorId="757FE79A" wp14:editId="7E51E359">
+            <wp:extent cx="5943600" cy="2114550"/>
             <wp:effectExtent l="0" t="0" r="0" b="0"/>
-            <wp:docPr id="4" name="Picture 4" descr="Graphical user interface, text, application&#10;&#10;Description automatically generated"/>
+            <wp:docPr id="5" name="Picture 5" descr="Graphical user interface, text&#10;&#10;Description automatically generated"/>
             <wp:cNvGraphicFramePr>
               <a:graphicFrameLocks xmlns:a="http://schemas.openxmlformats.org/drawingml/2006/main" noChangeAspect="1"/>
             </wp:cNvGraphicFramePr>
@@ -1577,7 +1749,7 @@
               <a:graphicData uri="http://schemas.openxmlformats.org/drawingml/2006/picture">
                 <pic:pic xmlns:pic="http://schemas.openxmlformats.org/drawingml/2006/picture">
                   <pic:nvPicPr>
-                    <pic:cNvPr id="4" name="Picture 4" descr="Graphical user interface, text, application&#10;&#10;Description automatically generated"/>
+                    <pic:cNvPr id="5" name="Picture 5" descr="Graphical user interface, text&#10;&#10;Description automatically generated"/>
                     <pic:cNvPicPr/>
                   </pic:nvPicPr>
                   <pic:blipFill>
@@ -1589,7 +1761,7 @@
                   <pic:spPr>
                     <a:xfrm>
                       <a:off x="0" y="0"/>
-                      <a:ext cx="5943600" cy="1697990"/>
+                      <a:ext cx="5943600" cy="2114550"/>
                     </a:xfrm>
                     <a:prstGeom prst="rect">
                       <a:avLst/>
@@ -1618,7 +1790,23 @@
           <w:sz w:val="16"/>
           <w:szCs w:val="16"/>
         </w:rPr>
-        <w:t>Figure 5: Prediction Algorithm- % Change by Population</w:t>
+        <w:t xml:space="preserve">Figure 5: Prediction Algorithm- </w:t>
+      </w:r>
+      <w:r>
+        <w:rPr>
+          <w:noProof/>
+          <w:sz w:val="16"/>
+          <w:szCs w:val="16"/>
+        </w:rPr>
+        <w:t>Percent</w:t>
+      </w:r>
+      <w:r>
+        <w:rPr>
+          <w:noProof/>
+          <w:sz w:val="16"/>
+          <w:szCs w:val="16"/>
+        </w:rPr>
+        <w:t xml:space="preserve"> Change by Population</w:t>
       </w:r>
     </w:p>
     <w:p>
@@ -1788,27 +1976,24 @@
       </w:r>
       <w:r>
         <w:rPr>
-          <w:color w:val="FF0000"/>
-          <w:sz w:val="24"/>
-          <w:szCs w:val="24"/>
-        </w:rPr>
-        <w:t xml:space="preserve">For this analysis, </w:t>
-      </w:r>
-      <w:r>
-        <w:rPr>
-          <w:color w:val="FF0000"/>
-          <w:sz w:val="24"/>
-          <w:szCs w:val="24"/>
-        </w:rPr>
-        <w:t>an unlikely but disastrous occurrence is used – an asteroid collision.</w:t>
-      </w:r>
-      <w:r>
-        <w:rPr>
-          <w:color w:val="FF0000"/>
-          <w:sz w:val="24"/>
-          <w:szCs w:val="24"/>
-        </w:rPr>
-        <w:t xml:space="preserve"> </w:t>
+          <w:sz w:val="24"/>
+          <w:szCs w:val="24"/>
+        </w:rPr>
+        <w:t>For this analysis, a somewhat uncommon occurrence among these</w:t>
+      </w:r>
+      <w:r>
+        <w:rPr>
+          <w:sz w:val="24"/>
+          <w:szCs w:val="24"/>
+        </w:rPr>
+        <w:t xml:space="preserve">, though one that is very often talked about and predicted- </w:t>
+      </w:r>
+      <w:r>
+        <w:rPr>
+          <w:sz w:val="24"/>
+          <w:szCs w:val="24"/>
+        </w:rPr>
+        <w:t xml:space="preserve">an asteroid collision- is used. </w:t>
       </w:r>
       <w:r>
         <w:rPr>
@@ -2034,7 +2219,21 @@
           <w:sz w:val="24"/>
           <w:szCs w:val="24"/>
         </w:rPr>
-        <w:t xml:space="preserve"> a simulation conducted by the University of Southampton in England totaled over 8.7 million casualties when it struck London. </w:t>
+        <w:t xml:space="preserve"> a </w:t>
+      </w:r>
+      <w:r>
+        <w:rPr>
+          <w:sz w:val="24"/>
+          <w:szCs w:val="24"/>
+        </w:rPr>
+        <w:t xml:space="preserve">computer </w:t>
+      </w:r>
+      <w:r>
+        <w:rPr>
+          <w:sz w:val="24"/>
+          <w:szCs w:val="24"/>
+        </w:rPr>
+        <w:t xml:space="preserve">simulation conducted by the University of Southampton in England totaled over 8.7 million casualties when it struck London. </w:t>
       </w:r>
       <w:r>
         <w:rPr>
@@ -2063,23 +2262,7 @@
           <w:szCs w:val="24"/>
         </w:rPr>
         <w:lastRenderedPageBreak/>
-        <w:t xml:space="preserve">afterwards. As NASA’s Clemens </w:t>
-      </w:r>
-      <w:proofErr w:type="spellStart"/>
-      <w:r>
-        <w:rPr>
-          <w:sz w:val="24"/>
-          <w:szCs w:val="24"/>
-        </w:rPr>
-        <w:t>Rumpf</w:t>
-      </w:r>
-      <w:proofErr w:type="spellEnd"/>
-      <w:r>
-        <w:rPr>
-          <w:sz w:val="24"/>
-          <w:szCs w:val="24"/>
-        </w:rPr>
-        <w:t xml:space="preserve"> states: </w:t>
+        <w:t xml:space="preserve">afterwards. As NASA’s Clemens Rumpf states: </w:t>
       </w:r>
       <w:r>
         <w:rPr>
@@ -2180,15 +2363,27 @@
       </w:r>
       <w:r>
         <w:rPr>
-          <w:color w:val="FF0000"/>
-          <w:sz w:val="24"/>
-          <w:szCs w:val="24"/>
-        </w:rPr>
-        <w:t>Thus, without addressing these aftereffects beyond simply extrapolating population changes and minor damages, if</w:t>
-      </w:r>
-      <w:r>
-        <w:rPr>
-          <w:color w:val="FF0000"/>
+          <w:sz w:val="24"/>
+          <w:szCs w:val="24"/>
+        </w:rPr>
+        <w:t xml:space="preserve">Thus, without addressing these </w:t>
+      </w:r>
+      <w:r>
+        <w:rPr>
+          <w:sz w:val="24"/>
+          <w:szCs w:val="24"/>
+        </w:rPr>
+        <w:t>aftereffects</w:t>
+      </w:r>
+      <w:r>
+        <w:rPr>
+          <w:sz w:val="24"/>
+          <w:szCs w:val="24"/>
+        </w:rPr>
+        <w:t xml:space="preserve"> beyond simply extrapolating population changes and minor damages, if</w:t>
+      </w:r>
+      <w:r>
+        <w:rPr>
           <w:sz w:val="24"/>
           <w:szCs w:val="24"/>
         </w:rPr>
@@ -2196,7 +2391,6 @@
       </w:r>
       <w:r>
         <w:rPr>
-          <w:color w:val="FF0000"/>
           <w:sz w:val="24"/>
           <w:szCs w:val="24"/>
         </w:rPr>
@@ -2204,7 +2398,6 @@
       </w:r>
       <w:r>
         <w:rPr>
-          <w:color w:val="FF0000"/>
           <w:sz w:val="24"/>
           <w:szCs w:val="24"/>
         </w:rPr>
@@ -2212,11 +2405,126 @@
       </w:r>
       <w:r>
         <w:rPr>
-          <w:color w:val="FF0000"/>
-          <w:sz w:val="24"/>
-          <w:szCs w:val="24"/>
-        </w:rPr>
-        <w:t xml:space="preserve"> would be 9,270,856,861.</w:t>
+          <w:sz w:val="24"/>
+          <w:szCs w:val="24"/>
+        </w:rPr>
+        <w:t xml:space="preserve"> </w:t>
+      </w:r>
+      <w:r>
+        <w:rPr>
+          <w:sz w:val="24"/>
+          <w:szCs w:val="24"/>
+        </w:rPr>
+        <w:t>would be</w:t>
+      </w:r>
+      <w:r>
+        <w:rPr>
+          <w:b/>
+          <w:bCs/>
+          <w:sz w:val="24"/>
+          <w:szCs w:val="24"/>
+        </w:rPr>
+        <w:t xml:space="preserve"> </w:t>
+      </w:r>
+      <w:r>
+        <w:rPr>
+          <w:b/>
+          <w:bCs/>
+          <w:sz w:val="24"/>
+          <w:szCs w:val="24"/>
+        </w:rPr>
+        <w:t>9</w:t>
+      </w:r>
+      <w:r>
+        <w:rPr>
+          <w:b/>
+          <w:bCs/>
+          <w:sz w:val="24"/>
+          <w:szCs w:val="24"/>
+        </w:rPr>
+        <w:t>,</w:t>
+      </w:r>
+      <w:r>
+        <w:rPr>
+          <w:b/>
+          <w:bCs/>
+          <w:sz w:val="24"/>
+          <w:szCs w:val="24"/>
+        </w:rPr>
+        <w:t>270</w:t>
+      </w:r>
+      <w:r>
+        <w:rPr>
+          <w:b/>
+          <w:bCs/>
+          <w:sz w:val="24"/>
+          <w:szCs w:val="24"/>
+        </w:rPr>
+        <w:t>,</w:t>
+      </w:r>
+      <w:r>
+        <w:rPr>
+          <w:b/>
+          <w:bCs/>
+          <w:sz w:val="24"/>
+          <w:szCs w:val="24"/>
+        </w:rPr>
+        <w:t>856</w:t>
+      </w:r>
+      <w:r>
+        <w:rPr>
+          <w:b/>
+          <w:bCs/>
+          <w:sz w:val="24"/>
+          <w:szCs w:val="24"/>
+        </w:rPr>
+        <w:t>,</w:t>
+      </w:r>
+      <w:r>
+        <w:rPr>
+          <w:b/>
+          <w:bCs/>
+          <w:sz w:val="24"/>
+          <w:szCs w:val="24"/>
+        </w:rPr>
+        <w:t>861</w:t>
+      </w:r>
+      <w:r>
+        <w:rPr>
+          <w:sz w:val="24"/>
+          <w:szCs w:val="24"/>
+        </w:rPr>
+        <w:t xml:space="preserve">. While this number is very similar to </w:t>
+      </w:r>
+      <w:r>
+        <w:rPr>
+          <w:sz w:val="24"/>
+          <w:szCs w:val="24"/>
+        </w:rPr>
+        <w:t xml:space="preserve">results of </w:t>
+      </w:r>
+      <w:r>
+        <w:rPr>
+          <w:sz w:val="24"/>
+          <w:szCs w:val="24"/>
+        </w:rPr>
+        <w:t xml:space="preserve">other methods, it does not account for the asteroid’s rippling effects on </w:t>
+      </w:r>
+      <w:r>
+        <w:rPr>
+          <w:i/>
+          <w:iCs/>
+          <w:sz w:val="24"/>
+          <w:szCs w:val="24"/>
+        </w:rPr>
+        <w:t>other</w:t>
+      </w:r>
+      <w:r>
+        <w:rPr>
+          <w:sz w:val="24"/>
+          <w:szCs w:val="24"/>
+        </w:rPr>
+        <w:t xml:space="preserve"> faculties of life, so the true damages of such a catastrophe would be significantly worse.</w:t>
       </w:r>
     </w:p>
     <w:p>
@@ -2302,6 +2610,7 @@
           <w:sz w:val="24"/>
           <w:szCs w:val="24"/>
         </w:rPr>
+        <w:lastRenderedPageBreak/>
         <w:t xml:space="preserve">catastrophes or trends- which makes it quite hard to extrapolate with (especially over a </w:t>
       </w:r>
       <w:r>
@@ -2344,22 +2653,28 @@
           <w:sz w:val="24"/>
           <w:szCs w:val="24"/>
         </w:rPr>
-        <w:t xml:space="preserve"> </w:t>
-      </w:r>
-      <w:r>
-        <w:rPr>
-          <w:sz w:val="24"/>
-          <w:szCs w:val="24"/>
-        </w:rPr>
-        <w:lastRenderedPageBreak/>
-        <w:t>likelihood of a natural disaster on par with an asteroid like Apophis is nearly zero, it is not negligible and thus still has weight when predicting populations over one hundred years</w:t>
-      </w:r>
-      <w:r>
-        <w:rPr>
-          <w:sz w:val="24"/>
-          <w:szCs w:val="24"/>
-        </w:rPr>
-        <w:t>- even if its effects can only be conjectured</w:t>
+        <w:t xml:space="preserve"> likelihood of a natural disaster on par with an asteroid like Apophis is nearly zero, it is not negligible and thus still has weight when predicting populations over one hundred years</w:t>
+      </w:r>
+      <w:r>
+        <w:rPr>
+          <w:sz w:val="24"/>
+          <w:szCs w:val="24"/>
+        </w:rPr>
+        <w:t xml:space="preserve">- even if its </w:t>
+      </w:r>
+      <w:r>
+        <w:rPr>
+          <w:sz w:val="24"/>
+          <w:szCs w:val="24"/>
+        </w:rPr>
+        <w:t>true after</w:t>
+      </w:r>
+      <w:r>
+        <w:rPr>
+          <w:sz w:val="24"/>
+          <w:szCs w:val="24"/>
+        </w:rPr>
+        <w:t>effects can only be conjectured</w:t>
       </w:r>
       <w:r>
         <w:rPr>
@@ -2383,7 +2698,14 @@
           <w:sz w:val="24"/>
           <w:szCs w:val="24"/>
         </w:rPr>
-        <w:t>As all three of these methods have their own pros and cons</w:t>
+        <w:t xml:space="preserve">As all three of these methods </w:t>
+      </w:r>
+      <w:r>
+        <w:rPr>
+          <w:sz w:val="24"/>
+          <w:szCs w:val="24"/>
+        </w:rPr>
+        <w:t>possess inherent strengths and weaknesses</w:t>
       </w:r>
       <w:r>
         <w:rPr>
@@ -2418,47 +2740,42 @@
           <w:sz w:val="24"/>
           <w:szCs w:val="24"/>
         </w:rPr>
-        <w:t xml:space="preserve">estimation methods, leveraging the strengths of all three to mitigate the weaknesses of each of them. </w:t>
-      </w:r>
-      <w:r>
-        <w:rPr>
-          <w:color w:val="FF0000"/>
-          <w:sz w:val="24"/>
-          <w:szCs w:val="24"/>
-        </w:rPr>
-        <w:t xml:space="preserve">Based on these three methods, the population in 2122 </w:t>
-      </w:r>
-      <w:r>
-        <w:rPr>
-          <w:color w:val="FF0000"/>
-          <w:sz w:val="24"/>
-          <w:szCs w:val="24"/>
-        </w:rPr>
-        <w:t>is</w:t>
-      </w:r>
-      <w:r>
-        <w:rPr>
-          <w:color w:val="FF0000"/>
-          <w:sz w:val="24"/>
-          <w:szCs w:val="24"/>
-        </w:rPr>
-        <w:t xml:space="preserve"> predicted to be</w:t>
-      </w:r>
-      <w:r>
-        <w:rPr>
-          <w:color w:val="FF0000"/>
-          <w:sz w:val="24"/>
-          <w:szCs w:val="24"/>
-        </w:rPr>
-        <w:t xml:space="preserve"> (</w:t>
-      </w:r>
-      <w:r>
-        <w:rPr>
-          <w:color w:val="FF0000"/>
-          <w:sz w:val="24"/>
-          <w:szCs w:val="24"/>
-        </w:rPr>
-        <w:t xml:space="preserve">9,393,807,594 + </w:t>
+        <w:t xml:space="preserve">estimation methods, leveraging the strengths of all three to mitigate </w:t>
+      </w:r>
+      <w:r>
+        <w:rPr>
+          <w:sz w:val="24"/>
+          <w:szCs w:val="24"/>
+        </w:rPr>
+        <w:t>their respective weaknesses</w:t>
+      </w:r>
+      <w:r>
+        <w:rPr>
+          <w:sz w:val="24"/>
+          <w:szCs w:val="24"/>
+        </w:rPr>
+        <w:t xml:space="preserve">. </w:t>
+      </w:r>
+      <w:r>
+        <w:rPr>
+          <w:sz w:val="24"/>
+          <w:szCs w:val="24"/>
+        </w:rPr>
+        <w:t xml:space="preserve">Based on these three methods, the population in 2122 can be predicted to be </w:t>
+      </w:r>
+      <w:r>
+        <w:rPr>
+          <w:sz w:val="24"/>
+          <w:szCs w:val="24"/>
+        </w:rPr>
+        <w:t>(</w:t>
+      </w:r>
+      <w:r>
+        <w:rPr>
+          <w:sz w:val="24"/>
+          <w:szCs w:val="24"/>
+        </w:rPr>
+        <w:t xml:space="preserve">(9,393,807,594 + </w:t>
       </w:r>
       <w:r>
         <w:rPr>
@@ -2476,7 +2793,6 @@
       </w:r>
       <w:r>
         <w:rPr>
-          <w:color w:val="FF0000"/>
           <w:sz w:val="24"/>
           <w:szCs w:val="24"/>
         </w:rPr>
@@ -2484,7 +2800,6 @@
       </w:r>
       <w:r>
         <w:rPr>
-          <w:color w:val="FF0000"/>
           <w:sz w:val="24"/>
           <w:szCs w:val="24"/>
         </w:rPr>
@@ -2492,30 +2807,57 @@
       </w:r>
       <w:r>
         <w:rPr>
-          <w:color w:val="FF0000"/>
-          <w:sz w:val="24"/>
-          <w:szCs w:val="24"/>
-        </w:rPr>
-        <w:t xml:space="preserve">) / 3 = </w:t>
-      </w:r>
-      <w:r>
-        <w:rPr>
-          <w:color w:val="FF0000"/>
-          <w:sz w:val="24"/>
-          <w:szCs w:val="24"/>
-        </w:rPr>
-        <w:t>9,315,150,324.</w:t>
-      </w:r>
-    </w:p>
-    <w:p>
-      <w:pPr>
-        <w:spacing w:line="480" w:lineRule="auto"/>
-        <w:ind w:firstLine="720"/>
-        <w:rPr>
-          <w:sz w:val="24"/>
-          <w:szCs w:val="24"/>
-        </w:rPr>
-      </w:pPr>
+          <w:sz w:val="24"/>
+          <w:szCs w:val="24"/>
+        </w:rPr>
+        <w:t>) / 3</w:t>
+      </w:r>
+      <w:r>
+        <w:rPr>
+          <w:sz w:val="24"/>
+          <w:szCs w:val="24"/>
+        </w:rPr>
+        <w:t>)</w:t>
+      </w:r>
+      <w:r>
+        <w:rPr>
+          <w:sz w:val="24"/>
+          <w:szCs w:val="24"/>
+        </w:rPr>
+        <w:t xml:space="preserve"> </w:t>
+      </w:r>
+      <w:r>
+        <w:rPr>
+          <w:sz w:val="24"/>
+          <w:szCs w:val="24"/>
+        </w:rPr>
+        <w:t xml:space="preserve">= </w:t>
+      </w:r>
+      <w:r>
+        <w:rPr>
+          <w:b/>
+          <w:bCs/>
+          <w:sz w:val="24"/>
+          <w:szCs w:val="24"/>
+        </w:rPr>
+        <w:t xml:space="preserve">9,315,150,324 </w:t>
+      </w:r>
+      <w:r>
+        <w:rPr>
+          <w:b/>
+          <w:bCs/>
+          <w:sz w:val="24"/>
+          <w:szCs w:val="24"/>
+        </w:rPr>
+        <w:t>people in 2122.</w:t>
+      </w:r>
+      <w:r>
+        <w:rPr>
+          <w:sz w:val="24"/>
+          <w:szCs w:val="24"/>
+        </w:rPr>
+        <w:t xml:space="preserve"> </w:t>
+      </w:r>
     </w:p>
     <w:sectPr>
       <w:headerReference w:type="default" r:id="rId12"/>
@@ -2766,32 +3108,11 @@
       <w:jc w:val="right"/>
     </w:pPr>
     <w:r>
-      <w:t xml:space="preserve">Nathan </w:t>
-    </w:r>
-    <w:proofErr w:type="spellStart"/>
-    <w:r>
-      <w:t>Hites</w:t>
-    </w:r>
-    <w:proofErr w:type="spellEnd"/>
-    <w:r>
-      <w:t xml:space="preserve">, </w:t>
+      <w:t xml:space="preserve">Nathan Hites, </w:t>
     </w:r>
     <w:r>
-      <w:t xml:space="preserve">Brandon </w:t>
+      <w:t>Brandon Skavroneck, Ford Jackson, Clay Wrentz</w:t>
     </w:r>
-    <w:proofErr w:type="spellStart"/>
-    <w:r>
-      <w:t>Skavroneck</w:t>
-    </w:r>
-    <w:proofErr w:type="spellEnd"/>
-    <w:r>
-      <w:t xml:space="preserve">, Ford Jackson, Clay </w:t>
-    </w:r>
-    <w:proofErr w:type="spellStart"/>
-    <w:r>
-      <w:t>Wrentz</w:t>
-    </w:r>
-    <w:proofErr w:type="spellEnd"/>
   </w:p>
 </w:hdr>
 </file>

</xml_diff>